<commit_message>
added contents and references
</commit_message>
<xml_diff>
--- a/documentation.docx
+++ b/documentation.docx
@@ -2,6 +2,566 @@
 <file path=word/document.xml><?xml version="1.0" encoding="utf-8"?>
 <w:document xmlns:wpc="http://schemas.microsoft.com/office/word/2010/wordprocessingCanvas" xmlns:cx="http://schemas.microsoft.com/office/drawing/2014/chartex" xmlns:cx1="http://schemas.microsoft.com/office/drawing/2015/9/8/chartex" xmlns:cx2="http://schemas.microsoft.com/office/drawing/2015/10/21/chartex" xmlns:cx3="http://schemas.microsoft.com/office/drawing/2016/5/9/chartex" xmlns:cx4="http://schemas.microsoft.com/office/drawing/2016/5/10/chartex" xmlns:cx5="http://schemas.microsoft.com/office/drawing/2016/5/11/chartex" xmlns:cx6="http://schemas.microsoft.com/office/drawing/2016/5/12/chartex" xmlns:cx7="http://schemas.microsoft.com/office/drawing/2016/5/13/chartex" xmlns:cx8="http://schemas.microsoft.com/office/drawing/2016/5/14/chartex" xmlns:mc="http://schemas.openxmlformats.org/markup-compatibility/2006" xmlns:aink="http://schemas.microsoft.com/office/drawing/2016/ink" xmlns:am3d="http://schemas.microsoft.com/office/drawing/2017/model3d" xmlns:o="urn:schemas-microsoft-com:office:office" xmlns:oel="http://schemas.microsoft.com/office/2019/extlst" xmlns:r="http://schemas.openxmlformats.org/officeDocument/2006/relationships" xmlns:m="http://schemas.openxmlformats.org/officeDocument/2006/math" xmlns:v="urn:schemas-microsoft-com:vml" xmlns:wp14="http://schemas.microsoft.com/office/word/2010/wordprocessingDrawing" xmlns:wp="http://schemas.openxmlformats.org/drawingml/2006/wordprocessingDrawing" xmlns:w10="urn:schemas-microsoft-com:office:word" xmlns:w="http://schemas.openxmlformats.org/wordprocessingml/2006/main" xmlns:w14="http://schemas.microsoft.com/office/word/2010/wordml" xmlns:w15="http://schemas.microsoft.com/office/word/2012/wordml" xmlns:w16cex="http://schemas.microsoft.com/office/word/2018/wordml/cex" xmlns:w16cid="http://schemas.microsoft.com/office/word/2016/wordml/cid" xmlns:w16="http://schemas.microsoft.com/office/word/2018/wordml" xmlns:w16sdtdh="http://schemas.microsoft.com/office/word/2020/wordml/sdtdatahash" xmlns:w16se="http://schemas.microsoft.com/office/word/2015/wordml/symex" xmlns:wpg="http://schemas.microsoft.com/office/word/2010/wordprocessingGroup" xmlns:wpi="http://schemas.microsoft.com/office/word/2010/wordprocessingInk" xmlns:wne="http://schemas.microsoft.com/office/word/2006/wordml" xmlns:wps="http://schemas.microsoft.com/office/word/2010/wordprocessingShape" mc:Ignorable="w14 w15 w16se w16cid w16 w16cex w16sdtdh wp14">
   <w:body>
+    <w:p>
+      <w:pPr>
+        <w:spacing w:after="240"/>
+        <w:ind w:left="360" w:hanging="360"/>
+      </w:pPr>
+    </w:p>
+    <w:sdt>
+      <w:sdtPr>
+        <w:id w:val="938261246"/>
+        <w:docPartObj>
+          <w:docPartGallery w:val="Table of Contents"/>
+          <w:docPartUnique/>
+        </w:docPartObj>
+      </w:sdtPr>
+      <w:sdtEndPr>
+        <w:rPr>
+          <w:rFonts w:asciiTheme="minorHAnsi" w:eastAsiaTheme="minorHAnsi" w:hAnsiTheme="minorHAnsi" w:cstheme="minorBidi"/>
+          <w:b/>
+          <w:bCs/>
+          <w:noProof/>
+          <w:color w:val="auto"/>
+          <w:sz w:val="22"/>
+          <w:szCs w:val="22"/>
+        </w:rPr>
+      </w:sdtEndPr>
+      <w:sdtContent>
+        <w:p>
+          <w:pPr>
+            <w:pStyle w:val="TOCHeading"/>
+          </w:pPr>
+          <w:r>
+            <w:t>Contents</w:t>
+          </w:r>
+        </w:p>
+        <w:p>
+          <w:pPr>
+            <w:pStyle w:val="TOC1"/>
+            <w:tabs>
+              <w:tab w:val="left" w:pos="440"/>
+              <w:tab w:val="right" w:leader="dot" w:pos="9350"/>
+            </w:tabs>
+            <w:rPr>
+              <w:noProof/>
+            </w:rPr>
+          </w:pPr>
+          <w:r>
+            <w:fldChar w:fldCharType="begin"/>
+          </w:r>
+          <w:r>
+            <w:instrText xml:space="preserve"> TOC \o "1-3" \h \z \u </w:instrText>
+          </w:r>
+          <w:r>
+            <w:fldChar w:fldCharType="separate"/>
+          </w:r>
+          <w:hyperlink w:anchor="_Toc124714842" w:history="1">
+            <w:r>
+              <w:rPr>
+                <w:rStyle w:val="Hyperlink"/>
+                <w:noProof/>
+              </w:rPr>
+              <w:t>1-</w:t>
+            </w:r>
+            <w:r>
+              <w:rPr>
+                <w:noProof/>
+              </w:rPr>
+              <w:tab/>
+            </w:r>
+            <w:r>
+              <w:rPr>
+                <w:rStyle w:val="Hyperlink"/>
+                <w:noProof/>
+              </w:rPr>
+              <w:t>Introduction:</w:t>
+            </w:r>
+            <w:r>
+              <w:rPr>
+                <w:noProof/>
+                <w:webHidden/>
+              </w:rPr>
+              <w:tab/>
+            </w:r>
+            <w:r>
+              <w:rPr>
+                <w:noProof/>
+                <w:webHidden/>
+              </w:rPr>
+              <w:fldChar w:fldCharType="begin"/>
+            </w:r>
+            <w:r>
+              <w:rPr>
+                <w:noProof/>
+                <w:webHidden/>
+              </w:rPr>
+              <w:instrText xml:space="preserve"> PAGEREF _Toc124714842 \h </w:instrText>
+            </w:r>
+            <w:r>
+              <w:rPr>
+                <w:noProof/>
+                <w:webHidden/>
+              </w:rPr>
+            </w:r>
+            <w:r>
+              <w:rPr>
+                <w:noProof/>
+                <w:webHidden/>
+              </w:rPr>
+              <w:fldChar w:fldCharType="separate"/>
+            </w:r>
+            <w:r>
+              <w:rPr>
+                <w:noProof/>
+                <w:webHidden/>
+              </w:rPr>
+              <w:t>1</w:t>
+            </w:r>
+            <w:r>
+              <w:rPr>
+                <w:noProof/>
+                <w:webHidden/>
+              </w:rPr>
+              <w:fldChar w:fldCharType="end"/>
+            </w:r>
+          </w:hyperlink>
+        </w:p>
+        <w:p>
+          <w:pPr>
+            <w:pStyle w:val="TOC1"/>
+            <w:tabs>
+              <w:tab w:val="left" w:pos="440"/>
+              <w:tab w:val="right" w:leader="dot" w:pos="9350"/>
+            </w:tabs>
+            <w:rPr>
+              <w:noProof/>
+            </w:rPr>
+          </w:pPr>
+          <w:hyperlink w:anchor="_Toc124714843" w:history="1">
+            <w:r>
+              <w:rPr>
+                <w:rStyle w:val="Hyperlink"/>
+                <w:noProof/>
+              </w:rPr>
+              <w:t>2-</w:t>
+            </w:r>
+            <w:r>
+              <w:rPr>
+                <w:noProof/>
+              </w:rPr>
+              <w:tab/>
+            </w:r>
+            <w:r>
+              <w:rPr>
+                <w:rStyle w:val="Hyperlink"/>
+                <w:noProof/>
+              </w:rPr>
+              <w:t>Overall Design</w:t>
+            </w:r>
+            <w:r>
+              <w:rPr>
+                <w:noProof/>
+                <w:webHidden/>
+              </w:rPr>
+              <w:tab/>
+            </w:r>
+            <w:r>
+              <w:rPr>
+                <w:noProof/>
+                <w:webHidden/>
+              </w:rPr>
+              <w:fldChar w:fldCharType="begin"/>
+            </w:r>
+            <w:r>
+              <w:rPr>
+                <w:noProof/>
+                <w:webHidden/>
+              </w:rPr>
+              <w:instrText xml:space="preserve"> PAGEREF _Toc124714843 \h </w:instrText>
+            </w:r>
+            <w:r>
+              <w:rPr>
+                <w:noProof/>
+                <w:webHidden/>
+              </w:rPr>
+            </w:r>
+            <w:r>
+              <w:rPr>
+                <w:noProof/>
+                <w:webHidden/>
+              </w:rPr>
+              <w:fldChar w:fldCharType="separate"/>
+            </w:r>
+            <w:r>
+              <w:rPr>
+                <w:noProof/>
+                <w:webHidden/>
+              </w:rPr>
+              <w:t>1</w:t>
+            </w:r>
+            <w:r>
+              <w:rPr>
+                <w:noProof/>
+                <w:webHidden/>
+              </w:rPr>
+              <w:fldChar w:fldCharType="end"/>
+            </w:r>
+          </w:hyperlink>
+        </w:p>
+        <w:p>
+          <w:pPr>
+            <w:pStyle w:val="TOC1"/>
+            <w:tabs>
+              <w:tab w:val="left" w:pos="440"/>
+              <w:tab w:val="right" w:leader="dot" w:pos="9350"/>
+            </w:tabs>
+            <w:rPr>
+              <w:noProof/>
+            </w:rPr>
+          </w:pPr>
+          <w:hyperlink w:anchor="_Toc124714844" w:history="1">
+            <w:r>
+              <w:rPr>
+                <w:rStyle w:val="Hyperlink"/>
+                <w:noProof/>
+              </w:rPr>
+              <w:t>3-</w:t>
+            </w:r>
+            <w:r>
+              <w:rPr>
+                <w:noProof/>
+              </w:rPr>
+              <w:tab/>
+            </w:r>
+            <w:r>
+              <w:rPr>
+                <w:rStyle w:val="Hyperlink"/>
+                <w:noProof/>
+              </w:rPr>
+              <w:t>Design, Simulation, Pin Assignments and Testing of each block</w:t>
+            </w:r>
+            <w:r>
+              <w:rPr>
+                <w:noProof/>
+                <w:webHidden/>
+              </w:rPr>
+              <w:tab/>
+            </w:r>
+            <w:r>
+              <w:rPr>
+                <w:noProof/>
+                <w:webHidden/>
+              </w:rPr>
+              <w:fldChar w:fldCharType="begin"/>
+            </w:r>
+            <w:r>
+              <w:rPr>
+                <w:noProof/>
+                <w:webHidden/>
+              </w:rPr>
+              <w:instrText xml:space="preserve"> PAGEREF _Toc124714844 \h </w:instrText>
+            </w:r>
+            <w:r>
+              <w:rPr>
+                <w:noProof/>
+                <w:webHidden/>
+              </w:rPr>
+            </w:r>
+            <w:r>
+              <w:rPr>
+                <w:noProof/>
+                <w:webHidden/>
+              </w:rPr>
+              <w:fldChar w:fldCharType="separate"/>
+            </w:r>
+            <w:r>
+              <w:rPr>
+                <w:noProof/>
+                <w:webHidden/>
+              </w:rPr>
+              <w:t>2</w:t>
+            </w:r>
+            <w:r>
+              <w:rPr>
+                <w:noProof/>
+                <w:webHidden/>
+              </w:rPr>
+              <w:fldChar w:fldCharType="end"/>
+            </w:r>
+          </w:hyperlink>
+        </w:p>
+        <w:p>
+          <w:pPr>
+            <w:pStyle w:val="TOC1"/>
+            <w:tabs>
+              <w:tab w:val="left" w:pos="440"/>
+              <w:tab w:val="right" w:leader="dot" w:pos="9350"/>
+            </w:tabs>
+            <w:rPr>
+              <w:noProof/>
+            </w:rPr>
+          </w:pPr>
+          <w:hyperlink w:anchor="_Toc124714845" w:history="1">
+            <w:r>
+              <w:rPr>
+                <w:rStyle w:val="Hyperlink"/>
+                <w:noProof/>
+              </w:rPr>
+              <w:t>4-</w:t>
+            </w:r>
+            <w:r>
+              <w:rPr>
+                <w:noProof/>
+              </w:rPr>
+              <w:tab/>
+            </w:r>
+            <w:r>
+              <w:rPr>
+                <w:rStyle w:val="Hyperlink"/>
+                <w:noProof/>
+              </w:rPr>
+              <w:t>Final System Design and Testing</w:t>
+            </w:r>
+            <w:r>
+              <w:rPr>
+                <w:noProof/>
+                <w:webHidden/>
+              </w:rPr>
+              <w:tab/>
+            </w:r>
+            <w:r>
+              <w:rPr>
+                <w:noProof/>
+                <w:webHidden/>
+              </w:rPr>
+              <w:fldChar w:fldCharType="begin"/>
+            </w:r>
+            <w:r>
+              <w:rPr>
+                <w:noProof/>
+                <w:webHidden/>
+              </w:rPr>
+              <w:instrText xml:space="preserve"> PAGEREF _Toc124714845 \h </w:instrText>
+            </w:r>
+            <w:r>
+              <w:rPr>
+                <w:noProof/>
+                <w:webHidden/>
+              </w:rPr>
+            </w:r>
+            <w:r>
+              <w:rPr>
+                <w:noProof/>
+                <w:webHidden/>
+              </w:rPr>
+              <w:fldChar w:fldCharType="separate"/>
+            </w:r>
+            <w:r>
+              <w:rPr>
+                <w:noProof/>
+                <w:webHidden/>
+              </w:rPr>
+              <w:t>3</w:t>
+            </w:r>
+            <w:r>
+              <w:rPr>
+                <w:noProof/>
+                <w:webHidden/>
+              </w:rPr>
+              <w:fldChar w:fldCharType="end"/>
+            </w:r>
+          </w:hyperlink>
+        </w:p>
+        <w:p>
+          <w:pPr>
+            <w:pStyle w:val="TOC1"/>
+            <w:tabs>
+              <w:tab w:val="left" w:pos="440"/>
+              <w:tab w:val="right" w:leader="dot" w:pos="9350"/>
+            </w:tabs>
+            <w:rPr>
+              <w:noProof/>
+            </w:rPr>
+          </w:pPr>
+          <w:hyperlink w:anchor="_Toc124714846" w:history="1">
+            <w:r>
+              <w:rPr>
+                <w:rStyle w:val="Hyperlink"/>
+                <w:noProof/>
+              </w:rPr>
+              <w:t>5-</w:t>
+            </w:r>
+            <w:r>
+              <w:rPr>
+                <w:noProof/>
+              </w:rPr>
+              <w:tab/>
+            </w:r>
+            <w:r>
+              <w:rPr>
+                <w:rStyle w:val="Hyperlink"/>
+                <w:noProof/>
+              </w:rPr>
+              <w:t>Conclusion and Recommendations for Improvements</w:t>
+            </w:r>
+            <w:r>
+              <w:rPr>
+                <w:noProof/>
+                <w:webHidden/>
+              </w:rPr>
+              <w:tab/>
+            </w:r>
+            <w:r>
+              <w:rPr>
+                <w:noProof/>
+                <w:webHidden/>
+              </w:rPr>
+              <w:fldChar w:fldCharType="begin"/>
+            </w:r>
+            <w:r>
+              <w:rPr>
+                <w:noProof/>
+                <w:webHidden/>
+              </w:rPr>
+              <w:instrText xml:space="preserve"> PAGEREF _Toc124714846 \h </w:instrText>
+            </w:r>
+            <w:r>
+              <w:rPr>
+                <w:noProof/>
+                <w:webHidden/>
+              </w:rPr>
+            </w:r>
+            <w:r>
+              <w:rPr>
+                <w:noProof/>
+                <w:webHidden/>
+              </w:rPr>
+              <w:fldChar w:fldCharType="separate"/>
+            </w:r>
+            <w:r>
+              <w:rPr>
+                <w:noProof/>
+                <w:webHidden/>
+              </w:rPr>
+              <w:t>4</w:t>
+            </w:r>
+            <w:r>
+              <w:rPr>
+                <w:noProof/>
+                <w:webHidden/>
+              </w:rPr>
+              <w:fldChar w:fldCharType="end"/>
+            </w:r>
+          </w:hyperlink>
+        </w:p>
+        <w:p>
+          <w:pPr>
+            <w:pStyle w:val="TOC1"/>
+            <w:tabs>
+              <w:tab w:val="left" w:pos="440"/>
+              <w:tab w:val="right" w:leader="dot" w:pos="9350"/>
+            </w:tabs>
+            <w:rPr>
+              <w:noProof/>
+            </w:rPr>
+          </w:pPr>
+          <w:hyperlink w:anchor="_Toc124714847" w:history="1">
+            <w:r>
+              <w:rPr>
+                <w:rStyle w:val="Hyperlink"/>
+                <w:noProof/>
+              </w:rPr>
+              <w:t>6.</w:t>
+            </w:r>
+            <w:r>
+              <w:rPr>
+                <w:noProof/>
+              </w:rPr>
+              <w:tab/>
+            </w:r>
+            <w:r>
+              <w:rPr>
+                <w:rStyle w:val="Hyperlink"/>
+                <w:noProof/>
+              </w:rPr>
+              <w:t>References:</w:t>
+            </w:r>
+            <w:r>
+              <w:rPr>
+                <w:noProof/>
+                <w:webHidden/>
+              </w:rPr>
+              <w:tab/>
+            </w:r>
+            <w:r>
+              <w:rPr>
+                <w:noProof/>
+                <w:webHidden/>
+              </w:rPr>
+              <w:fldChar w:fldCharType="begin"/>
+            </w:r>
+            <w:r>
+              <w:rPr>
+                <w:noProof/>
+                <w:webHidden/>
+              </w:rPr>
+              <w:instrText xml:space="preserve"> PAGEREF _Toc124714847 \h </w:instrText>
+            </w:r>
+            <w:r>
+              <w:rPr>
+                <w:noProof/>
+                <w:webHidden/>
+              </w:rPr>
+            </w:r>
+            <w:r>
+              <w:rPr>
+                <w:noProof/>
+                <w:webHidden/>
+              </w:rPr>
+              <w:fldChar w:fldCharType="separate"/>
+            </w:r>
+            <w:r>
+              <w:rPr>
+                <w:noProof/>
+                <w:webHidden/>
+              </w:rPr>
+              <w:t>4</w:t>
+            </w:r>
+            <w:r>
+              <w:rPr>
+                <w:noProof/>
+                <w:webHidden/>
+              </w:rPr>
+              <w:fldChar w:fldCharType="end"/>
+            </w:r>
+          </w:hyperlink>
+        </w:p>
+        <w:p>
+          <w:r>
+            <w:rPr>
+              <w:b/>
+              <w:bCs/>
+              <w:noProof/>
+            </w:rPr>
+            <w:fldChar w:fldCharType="end"/>
+          </w:r>
+        </w:p>
+      </w:sdtContent>
+    </w:sdt>
+    <w:p>
+      <w:pPr>
+        <w:rPr>
+          <w:rFonts w:asciiTheme="majorHAnsi" w:eastAsiaTheme="majorEastAsia" w:hAnsiTheme="majorHAnsi" w:cstheme="majorBidi"/>
+          <w:color w:val="2F5496" w:themeColor="accent1" w:themeShade="BF"/>
+          <w:sz w:val="32"/>
+          <w:szCs w:val="32"/>
+        </w:rPr>
+      </w:pPr>
+      <w:r>
+        <w:br w:type="page"/>
+      </w:r>
+    </w:p>
     <w:p>
       <w:pPr>
         <w:pStyle w:val="Heading1"/>
@@ -12,9 +572,12 @@
         <w:spacing w:after="240"/>
         <w:ind w:left="360"/>
       </w:pPr>
-      <w:r>
+      <w:bookmarkStart w:id="0" w:name="_Toc124714842"/>
+      <w:r>
+        <w:lastRenderedPageBreak/>
         <w:t>Introduction:</w:t>
       </w:r>
+      <w:bookmarkEnd w:id="0"/>
     </w:p>
     <w:p>
       <w:pPr>
@@ -63,9 +626,11 @@
         <w:spacing w:after="240"/>
         <w:ind w:left="360"/>
       </w:pPr>
+      <w:bookmarkStart w:id="1" w:name="_Toc124714843"/>
       <w:r>
         <w:t>Overall Design</w:t>
       </w:r>
+      <w:bookmarkEnd w:id="1"/>
     </w:p>
     <w:p>
       <w:pPr>
@@ -145,6 +710,7 @@
       </w:pPr>
       <w:r>
         <w:rPr>
+          <w:noProof/>
           <w:color w:val="FF0000"/>
         </w:rPr>
         <w:lastRenderedPageBreak/>
@@ -164,7 +730,7 @@
                     <pic:cNvPicPr/>
                   </pic:nvPicPr>
                   <pic:blipFill>
-                    <a:blip r:embed="rId5"/>
+                    <a:blip r:embed="rId6"/>
                     <a:stretch>
                       <a:fillRect/>
                     </a:stretch>
@@ -202,9 +768,11 @@
         </w:numPr>
         <w:ind w:left="360"/>
       </w:pPr>
+      <w:bookmarkStart w:id="2" w:name="_Toc124714844"/>
       <w:r>
         <w:t>Design, Simulation, Pin Assignments and Testing of each block</w:t>
       </w:r>
+      <w:bookmarkEnd w:id="2"/>
     </w:p>
     <w:p>
       <w:pPr>
@@ -321,27 +889,15 @@
         <w:jc w:val="both"/>
       </w:pPr>
       <w:r>
-        <w:t xml:space="preserve">Design: The train lights block was designed to control the train lights based on the inputs of the clock, reset, train present, and button pressed signals. It uses a state machine to determine the appropriate state of the </w:t>
-      </w:r>
-      <w:r>
-        <w:t>lights and</w:t>
-      </w:r>
-      <w:r>
-        <w:t xml:space="preserve"> assigns the output signals accordingly.</w:t>
-      </w:r>
-    </w:p>
-    <w:p>
-      <w:pPr>
-        <w:jc w:val="both"/>
-      </w:pPr>
-      <w:r>
-        <w:t>Simulation: The train lights block was simulated using a testbench to verify the correct functionality of the design. The testbench applied different combinations</w:t>
-      </w:r>
-      <w:r>
-        <w:t xml:space="preserve"> </w:t>
-      </w:r>
-      <w:r>
-        <w:t>of inputs, and the outputs were checked against the expected results.</w:t>
+        <w:t>Design: The train lights block was designed to control the train lights based on the inputs of the clock, reset, train present, and button pressed signals. It uses a state machine to determine the appropriate state of the lights and assigns the output signals accordingly.</w:t>
+      </w:r>
+    </w:p>
+    <w:p>
+      <w:pPr>
+        <w:jc w:val="both"/>
+      </w:pPr>
+      <w:r>
+        <w:t>Simulation: The train lights block was simulated using a testbench to verify the correct functionality of the design. The testbench applied different combinations of inputs, and the outputs were checked against the expected results.</w:t>
       </w:r>
     </w:p>
     <w:p>
@@ -374,9 +930,11 @@
         </w:numPr>
         <w:ind w:left="360"/>
       </w:pPr>
+      <w:bookmarkStart w:id="3" w:name="_Toc124714845"/>
       <w:r>
         <w:t>Final System Design and Testing</w:t>
       </w:r>
+      <w:bookmarkEnd w:id="3"/>
     </w:p>
     <w:p>
       <w:pPr>
@@ -441,9 +999,11 @@
         </w:numPr>
         <w:ind w:left="360"/>
       </w:pPr>
+      <w:bookmarkStart w:id="4" w:name="_Toc124714846"/>
       <w:r>
         <w:t>Conclusion and Recommendations for Improvements</w:t>
       </w:r>
+      <w:bookmarkEnd w:id="4"/>
     </w:p>
     <w:p>
       <w:pPr>
@@ -458,13 +1018,7 @@
       </w:r>
       <w:proofErr w:type="gramEnd"/>
       <w:r>
-        <w:t xml:space="preserve"> control the pedestrian, traffic and train lights in a coherent way. However, there are still some areas that could be improved upon. For</w:t>
-      </w:r>
-      <w:r>
-        <w:t xml:space="preserve"> </w:t>
-      </w:r>
-      <w:r>
-        <w:t>example, the system could be enhanced to include additional features such as voice announcements, integration with an existing transportation system or even a control system that allows the operator to control the lights remotely. Additionally, the system could be made more robust by adding additional sensors to detect the presence of trains, pedestrians, and vehicles. These enhancements would make the system more reliable and user-friendly.</w:t>
+        <w:t xml:space="preserve"> control the pedestrian, traffic and train lights in a coherent way. However, there are still some areas that could be improved upon. For example, the system could be enhanced to include additional features such as voice announcements, integration with an existing transportation system or even a control system that allows the operator to control the lights remotely. Additionally, the system could be made more robust by adding additional sensors to detect the presence of trains, pedestrians, and vehicles. These enhancements would make the system more reliable and user-friendly.</w:t>
       </w:r>
     </w:p>
     <w:p>
@@ -488,6 +1042,179 @@
         <w:t xml:space="preserve"> and tested by using VHDL, DE0-nano board and simulation tools. The system was able to control the pedestrian, traffic, and train lights in a coherent way and met the functional requirements and constraints set out in the assignment. However, there is still room for improvement and further enhancements to the system that could be considered in future projects.</w:t>
       </w:r>
     </w:p>
+    <w:p>
+      <w:pPr>
+        <w:jc w:val="both"/>
+      </w:pPr>
+    </w:p>
+    <w:p>
+      <w:pPr>
+        <w:pStyle w:val="Heading1"/>
+        <w:numPr>
+          <w:ilvl w:val="0"/>
+          <w:numId w:val="4"/>
+        </w:numPr>
+        <w:ind w:left="360"/>
+      </w:pPr>
+      <w:bookmarkStart w:id="5" w:name="_Toc124714847"/>
+      <w:r>
+        <w:t>References:</w:t>
+      </w:r>
+      <w:bookmarkEnd w:id="5"/>
+    </w:p>
+    <w:p>
+      <w:pPr>
+        <w:numPr>
+          <w:ilvl w:val="0"/>
+          <w:numId w:val="3"/>
+        </w:numPr>
+      </w:pPr>
+      <w:r>
+        <w:t>IEEE Std 1076-2008, IEEE Standard VHDL Language Reference Manual.</w:t>
+      </w:r>
+    </w:p>
+    <w:p>
+      <w:pPr>
+        <w:numPr>
+          <w:ilvl w:val="0"/>
+          <w:numId w:val="3"/>
+        </w:numPr>
+      </w:pPr>
+      <w:r>
+        <w:t xml:space="preserve">DE0-Nano User Manual, </w:t>
+      </w:r>
+      <w:hyperlink r:id="rId7" w:tgtFrame="_new" w:history="1">
+        <w:r>
+          <w:rPr>
+            <w:rStyle w:val="Hyperlink"/>
+          </w:rPr>
+          <w:t>https://www.terasic.com.tw/attachment/wiki/De0-Nano/DE0-Nano_User_Manual_v1.2.pdf</w:t>
+        </w:r>
+      </w:hyperlink>
+    </w:p>
+    <w:p>
+      <w:pPr>
+        <w:numPr>
+          <w:ilvl w:val="0"/>
+          <w:numId w:val="3"/>
+        </w:numPr>
+      </w:pPr>
+      <w:r>
+        <w:t xml:space="preserve">VHDL Tutorial, </w:t>
+      </w:r>
+      <w:hyperlink r:id="rId8" w:tgtFrame="_new" w:history="1">
+        <w:r>
+          <w:rPr>
+            <w:rStyle w:val="Hyperlink"/>
+          </w:rPr>
+          <w:t>http://www.vhdl.org/vhdl_tutorial/index.html</w:t>
+        </w:r>
+      </w:hyperlink>
+    </w:p>
+    <w:p>
+      <w:pPr>
+        <w:numPr>
+          <w:ilvl w:val="0"/>
+          <w:numId w:val="3"/>
+        </w:numPr>
+      </w:pPr>
+      <w:proofErr w:type="spellStart"/>
+      <w:r>
+        <w:t>OpenCores</w:t>
+      </w:r>
+      <w:proofErr w:type="spellEnd"/>
+      <w:r>
+        <w:t xml:space="preserve"> VHDL Library, </w:t>
+      </w:r>
+      <w:hyperlink r:id="rId9" w:tgtFrame="_new" w:history="1">
+        <w:r>
+          <w:rPr>
+            <w:rStyle w:val="Hyperlink"/>
+          </w:rPr>
+          <w:t>http://www.opencores.org/languages/vhdl</w:t>
+        </w:r>
+      </w:hyperlink>
+    </w:p>
+    <w:p>
+      <w:pPr>
+        <w:numPr>
+          <w:ilvl w:val="0"/>
+          <w:numId w:val="3"/>
+        </w:numPr>
+      </w:pPr>
+      <w:r>
+        <w:t>"Digital Systems Design Using VHDL" by Charles H Roth Jr.</w:t>
+      </w:r>
+    </w:p>
+    <w:p>
+      <w:pPr>
+        <w:numPr>
+          <w:ilvl w:val="0"/>
+          <w:numId w:val="3"/>
+        </w:numPr>
+      </w:pPr>
+      <w:r>
+        <w:t>"VHDL Made Easy" by David Pellerin and Douglas Taylor</w:t>
+      </w:r>
+    </w:p>
+    <w:p>
+      <w:pPr>
+        <w:numPr>
+          <w:ilvl w:val="0"/>
+          <w:numId w:val="3"/>
+        </w:numPr>
+      </w:pPr>
+      <w:r>
+        <w:t>VHDL Tutorial, "VHDL State Machines", http://www.vhdl-online.com/tutorials/state_machine.html</w:t>
+      </w:r>
+    </w:p>
+    <w:p>
+      <w:pPr>
+        <w:numPr>
+          <w:ilvl w:val="0"/>
+          <w:numId w:val="3"/>
+        </w:numPr>
+      </w:pPr>
+      <w:r>
+        <w:t>GHDL documentation, http://ghdl.readthedocs.io/en/latest/using/index.html</w:t>
+      </w:r>
+    </w:p>
+    <w:p>
+      <w:pPr>
+        <w:numPr>
+          <w:ilvl w:val="0"/>
+          <w:numId w:val="3"/>
+        </w:numPr>
+      </w:pPr>
+      <w:proofErr w:type="spellStart"/>
+      <w:r>
+        <w:t>ModelSim</w:t>
+      </w:r>
+      <w:proofErr w:type="spellEnd"/>
+      <w:r>
+        <w:t xml:space="preserve"> User Guide, https://www.intel.com/content/dam/www/programmable/us/en/pdfs/literature/ug/ug_modelsim.pdf</w:t>
+      </w:r>
+    </w:p>
+    <w:p>
+      <w:pPr>
+        <w:numPr>
+          <w:ilvl w:val="0"/>
+          <w:numId w:val="3"/>
+        </w:numPr>
+      </w:pPr>
+      <w:r>
+        <w:t xml:space="preserve">"VHDL for Programmable Logic" by Kevin </w:t>
+      </w:r>
+      <w:proofErr w:type="spellStart"/>
+      <w:r>
+        <w:t>Skahill</w:t>
+      </w:r>
+      <w:proofErr w:type="spellEnd"/>
+      <w:r>
+        <w:t>, ISBN: 978-0471378883</w:t>
+      </w:r>
+    </w:p>
+    <w:p/>
     <w:sectPr>
       <w:pgSz w:w="12240" w:h="15840"/>
       <w:pgMar w:top="1440" w:right="1440" w:bottom="1440" w:left="1440" w:header="720" w:footer="720" w:gutter="0"/>
@@ -590,6 +1317,95 @@
     </w:lvl>
   </w:abstractNum>
   <w:abstractNum w:abstractNumId="1" w15:restartNumberingAfterBreak="0">
+    <w:nsid w:val="1741501D"/>
+    <w:multiLevelType w:val="hybridMultilevel"/>
+    <w:tmpl w:val="9C6C710C"/>
+    <w:lvl w:ilvl="0" w:tplc="0409000F">
+      <w:start w:val="6"/>
+      <w:numFmt w:val="decimal"/>
+      <w:lvlText w:val="%1."/>
+      <w:lvlJc w:val="left"/>
+      <w:pPr>
+        <w:ind w:left="720" w:hanging="360"/>
+      </w:pPr>
+      <w:rPr>
+        <w:rFonts w:hint="default"/>
+      </w:rPr>
+    </w:lvl>
+    <w:lvl w:ilvl="1" w:tplc="04090019" w:tentative="1">
+      <w:start w:val="1"/>
+      <w:numFmt w:val="lowerLetter"/>
+      <w:lvlText w:val="%2."/>
+      <w:lvlJc w:val="left"/>
+      <w:pPr>
+        <w:ind w:left="1440" w:hanging="360"/>
+      </w:pPr>
+    </w:lvl>
+    <w:lvl w:ilvl="2" w:tplc="0409001B" w:tentative="1">
+      <w:start w:val="1"/>
+      <w:numFmt w:val="lowerRoman"/>
+      <w:lvlText w:val="%3."/>
+      <w:lvlJc w:val="right"/>
+      <w:pPr>
+        <w:ind w:left="2160" w:hanging="180"/>
+      </w:pPr>
+    </w:lvl>
+    <w:lvl w:ilvl="3" w:tplc="0409000F" w:tentative="1">
+      <w:start w:val="1"/>
+      <w:numFmt w:val="decimal"/>
+      <w:lvlText w:val="%4."/>
+      <w:lvlJc w:val="left"/>
+      <w:pPr>
+        <w:ind w:left="2880" w:hanging="360"/>
+      </w:pPr>
+    </w:lvl>
+    <w:lvl w:ilvl="4" w:tplc="04090019" w:tentative="1">
+      <w:start w:val="1"/>
+      <w:numFmt w:val="lowerLetter"/>
+      <w:lvlText w:val="%5."/>
+      <w:lvlJc w:val="left"/>
+      <w:pPr>
+        <w:ind w:left="3600" w:hanging="360"/>
+      </w:pPr>
+    </w:lvl>
+    <w:lvl w:ilvl="5" w:tplc="0409001B" w:tentative="1">
+      <w:start w:val="1"/>
+      <w:numFmt w:val="lowerRoman"/>
+      <w:lvlText w:val="%6."/>
+      <w:lvlJc w:val="right"/>
+      <w:pPr>
+        <w:ind w:left="4320" w:hanging="180"/>
+      </w:pPr>
+    </w:lvl>
+    <w:lvl w:ilvl="6" w:tplc="0409000F" w:tentative="1">
+      <w:start w:val="1"/>
+      <w:numFmt w:val="decimal"/>
+      <w:lvlText w:val="%7."/>
+      <w:lvlJc w:val="left"/>
+      <w:pPr>
+        <w:ind w:left="5040" w:hanging="360"/>
+      </w:pPr>
+    </w:lvl>
+    <w:lvl w:ilvl="7" w:tplc="04090019" w:tentative="1">
+      <w:start w:val="1"/>
+      <w:numFmt w:val="lowerLetter"/>
+      <w:lvlText w:val="%8."/>
+      <w:lvlJc w:val="left"/>
+      <w:pPr>
+        <w:ind w:left="5760" w:hanging="360"/>
+      </w:pPr>
+    </w:lvl>
+    <w:lvl w:ilvl="8" w:tplc="0409001B" w:tentative="1">
+      <w:start w:val="1"/>
+      <w:numFmt w:val="lowerRoman"/>
+      <w:lvlText w:val="%9."/>
+      <w:lvlJc w:val="right"/>
+      <w:pPr>
+        <w:ind w:left="6480" w:hanging="180"/>
+      </w:pPr>
+    </w:lvl>
+  </w:abstractNum>
+  <w:abstractNum w:abstractNumId="2" w15:restartNumberingAfterBreak="0">
     <w:nsid w:val="3BB25AF9"/>
     <w:multiLevelType w:val="hybridMultilevel"/>
     <w:tmpl w:val="B83A1A28"/>
@@ -678,11 +1494,130 @@
       </w:pPr>
     </w:lvl>
   </w:abstractNum>
+  <w:abstractNum w:abstractNumId="3" w15:restartNumberingAfterBreak="0">
+    <w:nsid w:val="74D56764"/>
+    <w:multiLevelType w:val="multilevel"/>
+    <w:tmpl w:val="51300EEA"/>
+    <w:lvl w:ilvl="0">
+      <w:start w:val="1"/>
+      <w:numFmt w:val="decimal"/>
+      <w:lvlText w:val="%1."/>
+      <w:lvlJc w:val="left"/>
+      <w:pPr>
+        <w:tabs>
+          <w:tab w:val="num" w:pos="720"/>
+        </w:tabs>
+        <w:ind w:left="720" w:hanging="360"/>
+      </w:pPr>
+    </w:lvl>
+    <w:lvl w:ilvl="1" w:tentative="1">
+      <w:start w:val="1"/>
+      <w:numFmt w:val="decimal"/>
+      <w:lvlText w:val="%2."/>
+      <w:lvlJc w:val="left"/>
+      <w:pPr>
+        <w:tabs>
+          <w:tab w:val="num" w:pos="1440"/>
+        </w:tabs>
+        <w:ind w:left="1440" w:hanging="360"/>
+      </w:pPr>
+    </w:lvl>
+    <w:lvl w:ilvl="2" w:tentative="1">
+      <w:start w:val="1"/>
+      <w:numFmt w:val="decimal"/>
+      <w:lvlText w:val="%3."/>
+      <w:lvlJc w:val="left"/>
+      <w:pPr>
+        <w:tabs>
+          <w:tab w:val="num" w:pos="2160"/>
+        </w:tabs>
+        <w:ind w:left="2160" w:hanging="360"/>
+      </w:pPr>
+    </w:lvl>
+    <w:lvl w:ilvl="3" w:tentative="1">
+      <w:start w:val="1"/>
+      <w:numFmt w:val="decimal"/>
+      <w:lvlText w:val="%4."/>
+      <w:lvlJc w:val="left"/>
+      <w:pPr>
+        <w:tabs>
+          <w:tab w:val="num" w:pos="2880"/>
+        </w:tabs>
+        <w:ind w:left="2880" w:hanging="360"/>
+      </w:pPr>
+    </w:lvl>
+    <w:lvl w:ilvl="4" w:tentative="1">
+      <w:start w:val="1"/>
+      <w:numFmt w:val="decimal"/>
+      <w:lvlText w:val="%5."/>
+      <w:lvlJc w:val="left"/>
+      <w:pPr>
+        <w:tabs>
+          <w:tab w:val="num" w:pos="3600"/>
+        </w:tabs>
+        <w:ind w:left="3600" w:hanging="360"/>
+      </w:pPr>
+    </w:lvl>
+    <w:lvl w:ilvl="5" w:tentative="1">
+      <w:start w:val="1"/>
+      <w:numFmt w:val="decimal"/>
+      <w:lvlText w:val="%6."/>
+      <w:lvlJc w:val="left"/>
+      <w:pPr>
+        <w:tabs>
+          <w:tab w:val="num" w:pos="4320"/>
+        </w:tabs>
+        <w:ind w:left="4320" w:hanging="360"/>
+      </w:pPr>
+    </w:lvl>
+    <w:lvl w:ilvl="6" w:tentative="1">
+      <w:start w:val="1"/>
+      <w:numFmt w:val="decimal"/>
+      <w:lvlText w:val="%7."/>
+      <w:lvlJc w:val="left"/>
+      <w:pPr>
+        <w:tabs>
+          <w:tab w:val="num" w:pos="5040"/>
+        </w:tabs>
+        <w:ind w:left="5040" w:hanging="360"/>
+      </w:pPr>
+    </w:lvl>
+    <w:lvl w:ilvl="7" w:tentative="1">
+      <w:start w:val="1"/>
+      <w:numFmt w:val="decimal"/>
+      <w:lvlText w:val="%8."/>
+      <w:lvlJc w:val="left"/>
+      <w:pPr>
+        <w:tabs>
+          <w:tab w:val="num" w:pos="5760"/>
+        </w:tabs>
+        <w:ind w:left="5760" w:hanging="360"/>
+      </w:pPr>
+    </w:lvl>
+    <w:lvl w:ilvl="8" w:tentative="1">
+      <w:start w:val="1"/>
+      <w:numFmt w:val="decimal"/>
+      <w:lvlText w:val="%9."/>
+      <w:lvlJc w:val="left"/>
+      <w:pPr>
+        <w:tabs>
+          <w:tab w:val="num" w:pos="6480"/>
+        </w:tabs>
+        <w:ind w:left="6480" w:hanging="360"/>
+      </w:pPr>
+    </w:lvl>
+  </w:abstractNum>
   <w:num w:numId="1" w16cid:durableId="1104610559">
-    <w:abstractNumId w:val="1"/>
+    <w:abstractNumId w:val="2"/>
   </w:num>
   <w:num w:numId="2" w16cid:durableId="159852486">
     <w:abstractNumId w:val="0"/>
+  </w:num>
+  <w:num w:numId="3" w16cid:durableId="329795208">
+    <w:abstractNumId w:val="3"/>
+  </w:num>
+  <w:num w:numId="4" w16cid:durableId="1337539145">
+    <w:abstractNumId w:val="1"/>
   </w:num>
 </w:numbering>
 </file>
@@ -1110,7 +2045,6 @@
   <w:style w:type="character" w:default="1" w:styleId="DefaultParagraphFont">
     <w:name w:val="Default Paragraph Font"/>
     <w:uiPriority w:val="1"/>
-    <w:semiHidden/>
     <w:unhideWhenUsed/>
   </w:style>
   <w:style w:type="table" w:default="1" w:styleId="TableNormal">
@@ -1172,6 +2106,53 @@
     <w:pPr>
       <w:ind w:left="720"/>
       <w:contextualSpacing/>
+    </w:pPr>
+  </w:style>
+  <w:style w:type="character" w:styleId="Hyperlink">
+    <w:name w:val="Hyperlink"/>
+    <w:basedOn w:val="DefaultParagraphFont"/>
+    <w:uiPriority w:val="99"/>
+    <w:unhideWhenUsed/>
+    <w:rsid w:val="00226FD4"/>
+    <w:rPr>
+      <w:color w:val="0563C1" w:themeColor="hyperlink"/>
+      <w:u w:val="single"/>
+    </w:rPr>
+  </w:style>
+  <w:style w:type="character" w:styleId="UnresolvedMention">
+    <w:name w:val="Unresolved Mention"/>
+    <w:basedOn w:val="DefaultParagraphFont"/>
+    <w:uiPriority w:val="99"/>
+    <w:semiHidden/>
+    <w:unhideWhenUsed/>
+    <w:rsid w:val="00226FD4"/>
+    <w:rPr>
+      <w:color w:val="605E5C"/>
+      <w:shd w:val="clear" w:color="auto" w:fill="E1DFDD"/>
+    </w:rPr>
+  </w:style>
+  <w:style w:type="paragraph" w:styleId="TOCHeading">
+    <w:name w:val="TOC Heading"/>
+    <w:basedOn w:val="Heading1"/>
+    <w:next w:val="Normal"/>
+    <w:uiPriority w:val="39"/>
+    <w:unhideWhenUsed/>
+    <w:qFormat/>
+    <w:rsid w:val="00226FD4"/>
+    <w:pPr>
+      <w:outlineLvl w:val="9"/>
+    </w:pPr>
+  </w:style>
+  <w:style w:type="paragraph" w:styleId="TOC1">
+    <w:name w:val="toc 1"/>
+    <w:basedOn w:val="Normal"/>
+    <w:next w:val="Normal"/>
+    <w:autoRedefine/>
+    <w:uiPriority w:val="39"/>
+    <w:unhideWhenUsed/>
+    <w:rsid w:val="00226FD4"/>
+    <w:pPr>
+      <w:spacing w:after="100"/>
     </w:pPr>
   </w:style>
 </w:styles>
@@ -1470,4 +2451,16 @@
     </a:ext>
   </a:extLst>
 </a:theme>
+</file>
+
+<file path=customXml/item1.xml><?xml version="1.0" encoding="utf-8"?>
+<b:Sources xmlns:b="http://schemas.openxmlformats.org/officeDocument/2006/bibliography" xmlns="http://schemas.openxmlformats.org/officeDocument/2006/bibliography" SelectedStyle="\APASixthEditionOfficeOnline.xsl" StyleName="APA" Version="6"/>
+</file>
+
+<file path=customXml/itemProps1.xml><?xml version="1.0" encoding="utf-8"?>
+<ds:datastoreItem xmlns:ds="http://schemas.openxmlformats.org/officeDocument/2006/customXml" ds:itemID="{4DB643A5-7F1C-4F69-8F7E-CBEAAF469B94}">
+  <ds:schemaRefs>
+    <ds:schemaRef ds:uri="http://schemas.openxmlformats.org/officeDocument/2006/bibliography"/>
+  </ds:schemaRefs>
+</ds:datastoreItem>
 </file>
</xml_diff>